<commit_message>
Implemented multiple client connections and Bug Fixes
</commit_message>
<xml_diff>
--- a/Programming Assignment 2 Design Document.docx
+++ b/Programming Assignment 2 Design Document.docx
@@ -8,7 +8,14 @@
       </w:pPr>
       <w:r>
         <w:tab/>
-        <w:t xml:space="preserve">Kartik </w:t>
+      </w:r>
+      <w:proofErr w:type="spellStart"/>
+      <w:r>
+        <w:t>Kartik</w:t>
+      </w:r>
+      <w:proofErr w:type="spellEnd"/>
+      <w:r>
+        <w:t xml:space="preserve"> </w:t>
       </w:r>
     </w:p>
     <w:p>
@@ -75,11 +82,19 @@
           <w:b/>
         </w:rPr>
       </w:pPr>
+      <w:proofErr w:type="spellStart"/>
       <w:r>
         <w:rPr>
           <w:b/>
         </w:rPr>
-        <w:t>Reldat Header:</w:t>
+        <w:t>Reldat</w:t>
+      </w:r>
+      <w:proofErr w:type="spellEnd"/>
+      <w:r>
+        <w:rPr>
+          <w:b/>
+        </w:rPr>
+        <w:t xml:space="preserve"> Header:</w:t>
       </w:r>
     </w:p>
     <w:p/>
@@ -91,7 +106,23 @@
         <w:t>8</w:t>
       </w:r>
       <w:r>
-        <w:t xml:space="preserve"> bit sync][16 bit seq number][16 bit ack number][</w:t>
+        <w:t xml:space="preserve"> bit sync][16 bit </w:t>
+      </w:r>
+      <w:proofErr w:type="spellStart"/>
+      <w:r>
+        <w:t>seq</w:t>
+      </w:r>
+      <w:proofErr w:type="spellEnd"/>
+      <w:r>
+        <w:t xml:space="preserve"> number][16 bit </w:t>
+      </w:r>
+      <w:proofErr w:type="spellStart"/>
+      <w:r>
+        <w:t>ack</w:t>
+      </w:r>
+      <w:proofErr w:type="spellEnd"/>
+      <w:r>
+        <w:t xml:space="preserve"> number][</w:t>
       </w:r>
       <w:r>
         <w:t>16 bit payload size (in bytes)]</w:t>
@@ -99,7 +130,15 @@
     </w:p>
     <w:p>
       <w:r>
-        <w:t>[up to 1000 byte payload]</w:t>
+        <w:t>[</w:t>
+      </w:r>
+      <w:proofErr w:type="gramStart"/>
+      <w:r>
+        <w:t>up</w:t>
+      </w:r>
+      <w:proofErr w:type="gramEnd"/>
+      <w:r>
+        <w:t xml:space="preserve"> to 1000 byte payload]</w:t>
       </w:r>
       <w:r>
         <w:t>[16 bit checksum]</w:t>
@@ -151,18 +190,6 @@
       </w:pPr>
       <w:r>
         <w:t>0x4F through 0x6F for disconnecting</w:t>
-      </w:r>
-    </w:p>
-    <w:p>
-      <w:pPr>
-        <w:pStyle w:val="ListParagraph"/>
-        <w:numPr>
-          <w:ilvl w:val="0"/>
-          <w:numId w:val="2"/>
-        </w:numPr>
-      </w:pPr>
-      <w:r>
-        <w:t>0xFF when monitoring connection to determine if client or server has crashed</w:t>
       </w:r>
     </w:p>
     <w:p>
@@ -921,7 +948,7 @@
   <a:extraClrSchemeLst/>
   <a:extLst>
     <a:ext uri="{05A4C25C-085E-4340-85A3-A5531E510DB2}">
-      <thm15:themeFamily xmlns:thm15="http://schemas.microsoft.com/office/thememl/2012/main" xmlns="" name="Office Theme" id="{62F939B6-93AF-4DB8-9C6B-D6C7DFDC589F}" vid="{4A3C46E8-61CC-4603-A589-7422A47A8E4A}"/>
+      <thm15:themeFamily xmlns="" xmlns:thm15="http://schemas.microsoft.com/office/thememl/2012/main" name="Office Theme" id="{62F939B6-93AF-4DB8-9C6B-D6C7DFDC589F}" vid="{4A3C46E8-61CC-4603-A589-7422A47A8E4A}"/>
     </a:ext>
   </a:extLst>
 </a:theme>

</xml_diff>